<commit_message>
Removed experience sectio, minor position changes.
</commit_message>
<xml_diff>
--- a/assets/Resume - Jennifer Pero.docx
+++ b/assets/Resume - Jennifer Pero.docx
@@ -90,6 +90,14 @@
       <w:pPr>
         <w:jc w:val="center"/>
       </w:pPr>
+      <w:r>
+        <w:rPr>
+          <w:rFonts w:ascii="Arial" w:hAnsi="Arial" w:cs="Arial"/>
+          <w:sz w:val="28"/>
+          <w:szCs w:val="28"/>
+        </w:rPr>
+        <w:t xml:space="preserve">Portfolio </w:t>
+      </w:r>
       <w:r>
         <w:rPr>
           <w:rFonts w:ascii="Arial" w:hAnsi="Arial" w:cs="Arial"/>
@@ -199,8 +207,8 @@
           <w:rFonts w:ascii="Arial" w:hAnsi="Arial"/>
           <w:b/>
           <w:bCs/>
-          <w:sz w:val="28"/>
-          <w:szCs w:val="28"/>
+          <w:sz w:val="32"/>
+          <w:szCs w:val="32"/>
           <w:u w:val="single"/>
         </w:rPr>
       </w:pPr>
@@ -209,8 +217,8 @@
           <w:rFonts w:ascii="Arial" w:hAnsi="Arial"/>
           <w:b/>
           <w:bCs/>
-          <w:sz w:val="28"/>
-          <w:szCs w:val="28"/>
+          <w:sz w:val="32"/>
+          <w:szCs w:val="32"/>
           <w:u w:val="single"/>
         </w:rPr>
         <w:t>Objective:</w:t>
@@ -219,7 +227,7 @@
     <w:p>
       <w:pPr>
         <w:pStyle w:val="Textbody"/>
-        <w:spacing w:after="0" w:line="240" w:lineRule="auto"/>
+        <w:spacing w:line="240" w:lineRule="auto"/>
         <w:rPr>
           <w:rFonts w:ascii="Arial" w:hAnsi="Arial"/>
         </w:rPr>
@@ -240,13 +248,25 @@
         <w:rPr>
           <w:rFonts w:ascii="Arial" w:hAnsi="Arial"/>
         </w:rPr>
-        <w:t xml:space="preserve"> computer science student looking for </w:t>
-      </w:r>
-      <w:r>
-        <w:rPr>
-          <w:rFonts w:ascii="Arial" w:hAnsi="Arial"/>
-        </w:rPr>
-        <w:t>data analytics, technical writing, or UX writing internships</w:t>
+        <w:t xml:space="preserve"> computer science </w:t>
+      </w:r>
+      <w:r>
+        <w:rPr>
+          <w:rFonts w:ascii="Arial" w:hAnsi="Arial"/>
+        </w:rPr>
+        <w:t>student</w:t>
+      </w:r>
+      <w:r>
+        <w:rPr>
+          <w:rFonts w:ascii="Arial" w:hAnsi="Arial"/>
+        </w:rPr>
+        <w:t xml:space="preserve"> looking for </w:t>
+      </w:r>
+      <w:r>
+        <w:rPr>
+          <w:rFonts w:ascii="Arial" w:hAnsi="Arial"/>
+        </w:rPr>
+        <w:t>summer internships in data analytics, technical writing, or UX writing</w:t>
       </w:r>
       <w:r>
         <w:rPr>
@@ -274,8 +294,8 @@
           <w:rFonts w:ascii="Arial" w:hAnsi="Arial"/>
           <w:b/>
           <w:bCs/>
-          <w:sz w:val="28"/>
-          <w:szCs w:val="28"/>
+          <w:sz w:val="32"/>
+          <w:szCs w:val="32"/>
           <w:u w:val="single"/>
         </w:rPr>
       </w:pPr>
@@ -284,8 +304,8 @@
           <w:rFonts w:ascii="Arial" w:hAnsi="Arial"/>
           <w:b/>
           <w:bCs/>
-          <w:sz w:val="28"/>
-          <w:szCs w:val="28"/>
+          <w:sz w:val="32"/>
+          <w:szCs w:val="32"/>
           <w:u w:val="single"/>
         </w:rPr>
         <w:t>Education:</w:t>
@@ -397,13 +417,25 @@
         <w:rPr>
           <w:rFonts w:ascii="Arial" w:hAnsi="Arial"/>
         </w:rPr>
+        <w:t xml:space="preserve">Web Programming, </w:t>
+      </w:r>
+      <w:r>
+        <w:rPr>
+          <w:rFonts w:ascii="Arial" w:hAnsi="Arial"/>
+        </w:rPr>
         <w:t>Data Structures</w:t>
       </w:r>
       <w:r>
         <w:rPr>
           <w:rFonts w:ascii="Arial" w:hAnsi="Arial"/>
         </w:rPr>
-        <w:t>, Object Oriented Programming, Web Programming</w:t>
+        <w:t>, Object Oriented Programming</w:t>
+      </w:r>
+      <w:r>
+        <w:rPr>
+          <w:rFonts w:ascii="Arial" w:hAnsi="Arial"/>
+        </w:rPr>
+        <w:t>.</w:t>
       </w:r>
     </w:p>
     <w:p>
@@ -444,7 +476,7 @@
     <w:p>
       <w:pPr>
         <w:pStyle w:val="Textbody"/>
-        <w:spacing w:after="0" w:line="240" w:lineRule="auto"/>
+        <w:spacing w:line="240" w:lineRule="auto"/>
         <w:rPr>
           <w:rFonts w:ascii="Arial" w:hAnsi="Arial"/>
           <w:i/>
@@ -479,8 +511,8 @@
           <w:rFonts w:ascii="Arial" w:hAnsi="Arial"/>
           <w:b/>
           <w:bCs/>
-          <w:sz w:val="28"/>
-          <w:szCs w:val="28"/>
+          <w:sz w:val="32"/>
+          <w:szCs w:val="32"/>
           <w:u w:val="single"/>
         </w:rPr>
       </w:pPr>
@@ -489,8 +521,8 @@
           <w:rFonts w:ascii="Arial" w:hAnsi="Arial"/>
           <w:b/>
           <w:bCs/>
-          <w:sz w:val="28"/>
-          <w:szCs w:val="28"/>
+          <w:sz w:val="32"/>
+          <w:szCs w:val="32"/>
           <w:u w:val="single"/>
         </w:rPr>
         <w:t>Experience:</w:t>
@@ -520,7 +552,7 @@
           <w:b/>
           <w:bCs/>
         </w:rPr>
-        <w:t>ical Writing and Data Analytics</w:t>
+        <w:t xml:space="preserve">ical Writing </w:t>
       </w:r>
       <w:r>
         <w:rPr>
@@ -528,7 +560,7 @@
           <w:b/>
           <w:bCs/>
         </w:rPr>
-        <w:t xml:space="preserve"> Intern – INTRUST Bank</w:t>
+        <w:t>Intern – INTRUST Bank</w:t>
       </w:r>
     </w:p>
     <w:p>
@@ -566,13 +598,7 @@
         <w:rPr>
           <w:rFonts w:ascii="Arial" w:hAnsi="Arial"/>
         </w:rPr>
-        <w:t>Compiled a changelog</w:t>
-      </w:r>
-      <w:r>
-        <w:rPr>
-          <w:rFonts w:ascii="Arial" w:hAnsi="Arial"/>
-        </w:rPr>
-        <w:t>.</w:t>
+        <w:t>Compiled a changelog documenting the custom changes made to the ACH system within their core business banking platform since conversion.</w:t>
       </w:r>
     </w:p>
     <w:p>
@@ -585,19 +611,15 @@
         <w:spacing w:after="0" w:line="240" w:lineRule="auto"/>
         <w:rPr>
           <w:rFonts w:ascii="Arial" w:hAnsi="Arial"/>
-        </w:rPr>
-      </w:pPr>
-      <w:r>
-        <w:rPr>
-          <w:rFonts w:ascii="Arial" w:hAnsi="Arial"/>
-        </w:rPr>
-        <w:t>Developed a business requirements document</w:t>
-      </w:r>
-      <w:r>
-        <w:rPr>
-          <w:rFonts w:ascii="Arial" w:hAnsi="Arial"/>
-        </w:rPr>
-        <w:t>.</w:t>
+          <w:b/>
+          <w:bCs/>
+        </w:rPr>
+      </w:pPr>
+      <w:r>
+        <w:rPr>
+          <w:rFonts w:ascii="Arial" w:hAnsi="Arial"/>
+        </w:rPr>
+        <w:t>Developed a business requirements document and recommendation report for a tool that would streamline the interview scheduling process for HR.</w:t>
       </w:r>
     </w:p>
     <w:p>
@@ -607,34 +629,19 @@
           <w:ilvl w:val="0"/>
           <w:numId w:val="11"/>
         </w:numPr>
-        <w:spacing w:after="0" w:line="240" w:lineRule="auto"/>
-        <w:rPr>
-          <w:rFonts w:ascii="Arial" w:hAnsi="Arial"/>
-        </w:rPr>
-      </w:pPr>
-      <w:r>
-        <w:rPr>
-          <w:rFonts w:ascii="Arial" w:hAnsi="Arial"/>
-        </w:rPr>
-        <w:t>Shadowed teams</w:t>
-      </w:r>
-      <w:r>
-        <w:rPr>
-          <w:rFonts w:ascii="Arial" w:hAnsi="Arial"/>
-        </w:rPr>
-        <w:t>.</w:t>
-      </w:r>
-    </w:p>
-    <w:p>
-      <w:pPr>
-        <w:pStyle w:val="Textbody"/>
-        <w:spacing w:after="0" w:line="240" w:lineRule="auto"/>
+        <w:spacing w:line="240" w:lineRule="auto"/>
         <w:rPr>
           <w:rFonts w:ascii="Arial" w:hAnsi="Arial"/>
           <w:b/>
           <w:bCs/>
         </w:rPr>
       </w:pPr>
+      <w:r>
+        <w:rPr>
+          <w:rFonts w:ascii="Arial" w:hAnsi="Arial"/>
+        </w:rPr>
+        <w:t>Shadowed the Data Analytics and IT teams to fully understand their architecture and roles.</w:t>
+      </w:r>
     </w:p>
     <w:p>
       <w:pPr>
@@ -646,20 +653,31 @@
           <w:bCs/>
         </w:rPr>
       </w:pPr>
-      <w:r>
+    </w:p>
+    <w:p>
+      <w:pPr>
+        <w:pStyle w:val="Textbody"/>
+        <w:spacing w:after="0" w:line="240" w:lineRule="auto"/>
         <w:rPr>
           <w:rFonts w:ascii="Arial" w:hAnsi="Arial"/>
           <w:b/>
           <w:bCs/>
         </w:rPr>
-        <w:t>Student IT Contractor – Ennovar</w:t>
-      </w:r>
+      </w:pPr>
       <w:r>
         <w:rPr>
           <w:rFonts w:ascii="Arial" w:hAnsi="Arial"/>
           <w:b/>
           <w:bCs/>
         </w:rPr>
+        <w:t>Student IT Contractor – Ennovar</w:t>
+      </w:r>
+      <w:r>
+        <w:rPr>
+          <w:rFonts w:ascii="Arial" w:hAnsi="Arial"/>
+          <w:b/>
+          <w:bCs/>
+        </w:rPr>
         <w:t xml:space="preserve"> / Textron Aviation</w:t>
       </w:r>
     </w:p>
@@ -685,7 +703,7 @@
     <w:p>
       <w:pPr>
         <w:pStyle w:val="Textbody"/>
-        <w:spacing w:after="0"/>
+        <w:spacing w:after="0" w:line="240" w:lineRule="auto"/>
         <w:rPr>
           <w:rFonts w:ascii="Arial" w:hAnsi="Arial"/>
         </w:rPr>
@@ -815,7 +833,7 @@
           <w:ilvl w:val="0"/>
           <w:numId w:val="7"/>
         </w:numPr>
-        <w:spacing w:after="0" w:line="240" w:lineRule="auto"/>
+        <w:spacing w:line="240" w:lineRule="auto"/>
         <w:rPr>
           <w:rFonts w:ascii="Arial" w:hAnsi="Arial"/>
         </w:rPr>
@@ -846,8 +864,8 @@
           <w:rFonts w:ascii="Arial" w:hAnsi="Arial"/>
           <w:b/>
           <w:bCs/>
-          <w:sz w:val="28"/>
-          <w:szCs w:val="28"/>
+          <w:sz w:val="32"/>
+          <w:szCs w:val="32"/>
           <w:u w:val="single"/>
         </w:rPr>
       </w:pPr>
@@ -856,8 +874,8 @@
           <w:rFonts w:ascii="Arial" w:hAnsi="Arial"/>
           <w:b/>
           <w:bCs/>
-          <w:sz w:val="28"/>
-          <w:szCs w:val="28"/>
+          <w:sz w:val="32"/>
+          <w:szCs w:val="32"/>
           <w:u w:val="single"/>
         </w:rPr>
         <w:t>Skills and Knowledge:</w:t>
@@ -961,15 +979,12 @@
           <w:numId w:val="9"/>
         </w:numPr>
         <w:spacing w:after="0" w:line="240" w:lineRule="auto"/>
-        <w:rPr>
-          <w:rFonts w:ascii="Arial" w:hAnsi="Arial"/>
-        </w:rPr>
-      </w:pPr>
-      <w:r>
-        <w:rPr>
-          <w:rFonts w:ascii="Arial" w:hAnsi="Arial"/>
-        </w:rPr>
-        <w:t>Git and GitHub</w:t>
+      </w:pPr>
+      <w:r>
+        <w:rPr>
+          <w:rFonts w:ascii="Arial" w:hAnsi="Arial"/>
+        </w:rPr>
+        <w:t>Microsoft Office</w:t>
       </w:r>
     </w:p>
     <w:p>
@@ -980,12 +995,15 @@
           <w:numId w:val="9"/>
         </w:numPr>
         <w:spacing w:after="0" w:line="240" w:lineRule="auto"/>
-      </w:pPr>
-      <w:r>
-        <w:rPr>
-          <w:rFonts w:ascii="Arial" w:hAnsi="Arial"/>
-        </w:rPr>
-        <w:t>Microsoft Office</w:t>
+        <w:rPr>
+          <w:rFonts w:ascii="Arial" w:hAnsi="Arial"/>
+        </w:rPr>
+      </w:pPr>
+      <w:r>
+        <w:rPr>
+          <w:rFonts w:ascii="Arial" w:hAnsi="Arial"/>
+        </w:rPr>
+        <w:t>Git and GitHub</w:t>
       </w:r>
     </w:p>
     <w:p>

</xml_diff>

<commit_message>
Redesigned project cards, redid links
</commit_message>
<xml_diff>
--- a/assets/Resume - Jennifer Pero.docx
+++ b/assets/Resume - Jennifer Pero.docx
@@ -266,7 +266,13 @@
         <w:rPr>
           <w:rFonts w:ascii="Arial" w:hAnsi="Arial"/>
         </w:rPr>
-        <w:t>summer internships in data analytics, technical writing, or UX writing</w:t>
+        <w:t>summer internships in data analytics, technical writing, UX writing</w:t>
+      </w:r>
+      <w:r>
+        <w:rPr>
+          <w:rFonts w:ascii="Arial" w:hAnsi="Arial"/>
+        </w:rPr>
+        <w:t>, or web development</w:t>
       </w:r>
       <w:r>
         <w:rPr>
@@ -336,7 +342,39 @@
           <w:i/>
           <w:iCs/>
         </w:rPr>
-        <w:t>August 2021-present (transfer student)</w:t>
+        <w:t>August 2021</w:t>
+      </w:r>
+      <w:r>
+        <w:rPr>
+          <w:rFonts w:ascii="Arial" w:hAnsi="Arial"/>
+          <w:i/>
+          <w:iCs/>
+        </w:rPr>
+        <w:t xml:space="preserve"> </w:t>
+      </w:r>
+      <w:r>
+        <w:rPr>
+          <w:rFonts w:ascii="Arial" w:hAnsi="Arial"/>
+          <w:i/>
+          <w:iCs/>
+        </w:rPr>
+        <w:t>–</w:t>
+      </w:r>
+      <w:r>
+        <w:rPr>
+          <w:rFonts w:ascii="Arial" w:hAnsi="Arial"/>
+          <w:i/>
+          <w:iCs/>
+        </w:rPr>
+        <w:t xml:space="preserve"> </w:t>
+      </w:r>
+      <w:r>
+        <w:rPr>
+          <w:rFonts w:ascii="Arial" w:hAnsi="Arial"/>
+          <w:i/>
+          <w:iCs/>
+        </w:rPr>
+        <w:t>present (transfer student)</w:t>
       </w:r>
     </w:p>
     <w:p>
@@ -489,7 +527,47 @@
           <w:i/>
           <w:iCs/>
         </w:rPr>
-        <w:t>2022-2023</w:t>
+        <w:t xml:space="preserve">Fall </w:t>
+      </w:r>
+      <w:r>
+        <w:rPr>
+          <w:rFonts w:ascii="Arial" w:hAnsi="Arial"/>
+          <w:i/>
+          <w:iCs/>
+        </w:rPr>
+        <w:t>2022</w:t>
+      </w:r>
+      <w:r>
+        <w:rPr>
+          <w:rFonts w:ascii="Arial" w:hAnsi="Arial"/>
+          <w:i/>
+          <w:iCs/>
+        </w:rPr>
+        <w:t xml:space="preserve"> </w:t>
+      </w:r>
+      <w:r>
+        <w:rPr>
+          <w:rFonts w:ascii="Arial" w:hAnsi="Arial"/>
+          <w:i/>
+          <w:iCs/>
+        </w:rPr>
+        <w:t>–</w:t>
+      </w:r>
+      <w:r>
+        <w:rPr>
+          <w:rFonts w:ascii="Arial" w:hAnsi="Arial"/>
+          <w:i/>
+          <w:iCs/>
+        </w:rPr>
+        <w:t xml:space="preserve"> Spring </w:t>
+      </w:r>
+      <w:r>
+        <w:rPr>
+          <w:rFonts w:ascii="Arial" w:hAnsi="Arial"/>
+          <w:i/>
+          <w:iCs/>
+        </w:rPr>
+        <w:t>2023</w:t>
       </w:r>
     </w:p>
     <w:p>
@@ -544,22 +622,234 @@
           <w:b/>
           <w:bCs/>
         </w:rPr>
-        <w:t>Techn</w:t>
-      </w:r>
-      <w:r>
+        <w:t>Student IT Contractor – Ennovar / Textron Aviation</w:t>
+      </w:r>
+    </w:p>
+    <w:p>
+      <w:pPr>
+        <w:pStyle w:val="Textbody"/>
+        <w:spacing w:after="0" w:line="240" w:lineRule="auto"/>
+        <w:rPr>
+          <w:rFonts w:ascii="Arial" w:hAnsi="Arial"/>
+          <w:i/>
+          <w:iCs/>
+        </w:rPr>
+      </w:pPr>
+      <w:r>
+        <w:rPr>
+          <w:rFonts w:ascii="Arial" w:hAnsi="Arial"/>
+          <w:i/>
+          <w:iCs/>
+        </w:rPr>
+        <w:t>August 2021 – present</w:t>
+      </w:r>
+    </w:p>
+    <w:p>
+      <w:pPr>
+        <w:pStyle w:val="Textbody"/>
+        <w:spacing w:after="0" w:line="240" w:lineRule="auto"/>
+        <w:rPr>
+          <w:rFonts w:ascii="Arial" w:hAnsi="Arial"/>
+        </w:rPr>
+      </w:pPr>
+      <w:r>
+        <w:rPr>
+          <w:rFonts w:ascii="Arial" w:hAnsi="Arial"/>
+        </w:rPr>
+        <w:t xml:space="preserve">Assigned </w:t>
+      </w:r>
+      <w:r>
+        <w:rPr>
+          <w:rFonts w:ascii="Arial" w:hAnsi="Arial"/>
+        </w:rPr>
+        <w:t>different data analytics, technical writing, and IT</w:t>
+      </w:r>
+      <w:r>
+        <w:rPr>
+          <w:rFonts w:ascii="Arial" w:hAnsi="Arial"/>
+        </w:rPr>
+        <w:t xml:space="preserve"> </w:t>
+      </w:r>
+      <w:r>
+        <w:rPr>
+          <w:rFonts w:ascii="Arial" w:hAnsi="Arial"/>
+        </w:rPr>
+        <w:t xml:space="preserve">opportunities </w:t>
+      </w:r>
+      <w:r>
+        <w:rPr>
+          <w:rFonts w:ascii="Arial" w:hAnsi="Arial"/>
+        </w:rPr>
+        <w:t>at Textron Aviation. Some of my</w:t>
+      </w:r>
+      <w:r>
+        <w:rPr>
+          <w:rFonts w:ascii="Arial" w:hAnsi="Arial"/>
+        </w:rPr>
+        <w:t xml:space="preserve"> projects</w:t>
+      </w:r>
+      <w:r>
+        <w:rPr>
+          <w:rFonts w:ascii="Arial" w:hAnsi="Arial"/>
+        </w:rPr>
+        <w:t xml:space="preserve"> include the following:</w:t>
+      </w:r>
+    </w:p>
+    <w:p>
+      <w:pPr>
+        <w:pStyle w:val="Textbody"/>
+        <w:numPr>
+          <w:ilvl w:val="0"/>
+          <w:numId w:val="7"/>
+        </w:numPr>
+        <w:spacing w:after="0" w:line="240" w:lineRule="auto"/>
+        <w:rPr>
+          <w:rFonts w:ascii="Arial" w:hAnsi="Arial"/>
+        </w:rPr>
+      </w:pPr>
+      <w:r>
+        <w:rPr>
+          <w:rFonts w:ascii="Arial" w:hAnsi="Arial"/>
+        </w:rPr>
+        <w:t>Producing documentation and assisting with PowerBI tickets for the IT Data &amp; Analytics team.</w:t>
+      </w:r>
+    </w:p>
+    <w:p>
+      <w:pPr>
+        <w:pStyle w:val="Textbody"/>
+        <w:numPr>
+          <w:ilvl w:val="0"/>
+          <w:numId w:val="7"/>
+        </w:numPr>
+        <w:spacing w:after="0" w:line="240" w:lineRule="auto"/>
+        <w:rPr>
+          <w:rFonts w:ascii="Arial" w:hAnsi="Arial"/>
+        </w:rPr>
+      </w:pPr>
+      <w:r>
+        <w:rPr>
+          <w:rFonts w:ascii="Arial" w:hAnsi="Arial"/>
+        </w:rPr>
+        <w:t xml:space="preserve">Redesigned and </w:t>
+      </w:r>
+      <w:r>
+        <w:rPr>
+          <w:rFonts w:ascii="Arial" w:hAnsi="Arial"/>
+        </w:rPr>
+        <w:t>troubleshooted</w:t>
+      </w:r>
+      <w:r>
+        <w:rPr>
+          <w:rFonts w:ascii="Arial" w:hAnsi="Arial"/>
+        </w:rPr>
+        <w:t xml:space="preserve"> the ticket metrics for the</w:t>
+      </w:r>
+      <w:r>
+        <w:rPr>
+          <w:rFonts w:ascii="Arial" w:hAnsi="Arial"/>
+        </w:rPr>
+        <w:t xml:space="preserve"> IT help desk</w:t>
+      </w:r>
+      <w:r>
+        <w:rPr>
+          <w:rFonts w:ascii="Arial" w:hAnsi="Arial"/>
+        </w:rPr>
+        <w:t>.</w:t>
+      </w:r>
+    </w:p>
+    <w:p>
+      <w:pPr>
+        <w:pStyle w:val="Textbody"/>
+        <w:numPr>
+          <w:ilvl w:val="0"/>
+          <w:numId w:val="7"/>
+        </w:numPr>
+        <w:spacing w:after="0" w:line="240" w:lineRule="auto"/>
+        <w:rPr>
+          <w:rFonts w:ascii="Arial" w:hAnsi="Arial"/>
+        </w:rPr>
+      </w:pPr>
+      <w:r>
+        <w:rPr>
+          <w:rFonts w:ascii="Arial" w:hAnsi="Arial"/>
+        </w:rPr>
+        <w:t>P</w:t>
+      </w:r>
+      <w:r>
+        <w:rPr>
+          <w:rFonts w:ascii="Arial" w:hAnsi="Arial"/>
+        </w:rPr>
+        <w:t xml:space="preserve">erformed data entry and other </w:t>
+      </w:r>
+      <w:r>
+        <w:rPr>
+          <w:rFonts w:ascii="Arial" w:hAnsi="Arial"/>
+        </w:rPr>
+        <w:t>duties for the HR Compensation team.</w:t>
+      </w:r>
+    </w:p>
+    <w:p>
+      <w:pPr>
+        <w:pStyle w:val="Textbody"/>
+        <w:numPr>
+          <w:ilvl w:val="0"/>
+          <w:numId w:val="7"/>
+        </w:numPr>
+        <w:spacing w:after="0" w:line="240" w:lineRule="auto"/>
+        <w:rPr>
+          <w:rFonts w:ascii="Arial" w:hAnsi="Arial"/>
+        </w:rPr>
+      </w:pPr>
+      <w:r>
+        <w:rPr>
+          <w:rFonts w:ascii="Arial" w:hAnsi="Arial"/>
+        </w:rPr>
+        <w:t>Provided IT assistance for Textron Aviation employees.</w:t>
+      </w:r>
+    </w:p>
+    <w:p>
+      <w:pPr>
+        <w:pStyle w:val="Textbody"/>
+        <w:spacing w:after="0" w:line="240" w:lineRule="auto"/>
         <w:rPr>
           <w:rFonts w:ascii="Arial" w:hAnsi="Arial"/>
           <w:b/>
           <w:bCs/>
         </w:rPr>
-        <w:t xml:space="preserve">ical Writing </w:t>
-      </w:r>
-      <w:r>
+      </w:pPr>
+    </w:p>
+    <w:p>
+      <w:pPr>
+        <w:pStyle w:val="Textbody"/>
+        <w:spacing w:after="0" w:line="240" w:lineRule="auto"/>
         <w:rPr>
           <w:rFonts w:ascii="Arial" w:hAnsi="Arial"/>
           <w:b/>
           <w:bCs/>
         </w:rPr>
+      </w:pPr>
+      <w:r>
+        <w:rPr>
+          <w:rFonts w:ascii="Arial" w:hAnsi="Arial"/>
+          <w:b/>
+          <w:bCs/>
+        </w:rPr>
+        <w:t>Tech</w:t>
+      </w:r>
+      <w:r>
+        <w:rPr>
+          <w:rFonts w:ascii="Arial" w:hAnsi="Arial"/>
+          <w:b/>
+          <w:bCs/>
+        </w:rPr>
+        <w:t xml:space="preserve">nology </w:t>
+      </w:r>
+      <w:r>
+        <w:rPr>
+          <w:rFonts w:ascii="Arial" w:hAnsi="Arial"/>
+          <w:b/>
+          <w:bCs/>
+        </w:rPr>
         <w:t>Intern – INTRUST Bank</w:t>
       </w:r>
     </w:p>
@@ -579,7 +869,39 @@
           <w:i/>
           <w:iCs/>
         </w:rPr>
-        <w:t>May 2023-August 2023</w:t>
+        <w:t>May 2023</w:t>
+      </w:r>
+      <w:r>
+        <w:rPr>
+          <w:rFonts w:ascii="Arial" w:hAnsi="Arial"/>
+          <w:i/>
+          <w:iCs/>
+        </w:rPr>
+        <w:t xml:space="preserve">  </w:t>
+      </w:r>
+      <w:r>
+        <w:rPr>
+          <w:rFonts w:ascii="Arial" w:hAnsi="Arial"/>
+          <w:i/>
+          <w:iCs/>
+        </w:rPr>
+        <w:t xml:space="preserve">– </w:t>
+      </w:r>
+      <w:r>
+        <w:rPr>
+          <w:rFonts w:ascii="Arial" w:hAnsi="Arial"/>
+          <w:i/>
+          <w:iCs/>
+        </w:rPr>
+        <w:t xml:space="preserve"> </w:t>
+      </w:r>
+      <w:r>
+        <w:rPr>
+          <w:rFonts w:ascii="Arial" w:hAnsi="Arial"/>
+          <w:i/>
+          <w:iCs/>
+        </w:rPr>
+        <w:t>August 2023</w:t>
       </w:r>
     </w:p>
     <w:p>
@@ -598,7 +920,43 @@
         <w:rPr>
           <w:rFonts w:ascii="Arial" w:hAnsi="Arial"/>
         </w:rPr>
-        <w:t>Compiled a changelog documenting the custom changes made to the ACH system within their core business banking platform since conversion.</w:t>
+        <w:t>Compiled changelog</w:t>
+      </w:r>
+      <w:r>
+        <w:rPr>
+          <w:rFonts w:ascii="Arial" w:hAnsi="Arial"/>
+        </w:rPr>
+        <w:t>s</w:t>
+      </w:r>
+      <w:r>
+        <w:rPr>
+          <w:rFonts w:ascii="Arial" w:hAnsi="Arial"/>
+        </w:rPr>
+        <w:t xml:space="preserve"> documenting the custom changes </w:t>
+      </w:r>
+      <w:r>
+        <w:rPr>
+          <w:rFonts w:ascii="Arial" w:hAnsi="Arial"/>
+        </w:rPr>
+        <w:t xml:space="preserve">and fixes </w:t>
+      </w:r>
+      <w:r>
+        <w:rPr>
+          <w:rFonts w:ascii="Arial" w:hAnsi="Arial"/>
+        </w:rPr>
+        <w:t xml:space="preserve">made </w:t>
+      </w:r>
+      <w:r>
+        <w:rPr>
+          <w:rFonts w:ascii="Arial" w:hAnsi="Arial"/>
+        </w:rPr>
+        <w:t>to various systems</w:t>
+      </w:r>
+      <w:r>
+        <w:rPr>
+          <w:rFonts w:ascii="Arial" w:hAnsi="Arial"/>
+        </w:rPr>
+        <w:t xml:space="preserve"> within their core banking platform.</w:t>
       </w:r>
     </w:p>
     <w:p>
@@ -619,7 +977,7 @@
         <w:rPr>
           <w:rFonts w:ascii="Arial" w:hAnsi="Arial"/>
         </w:rPr>
-        <w:t>Developed a business requirements document and recommendation report for a tool that would streamline the interview scheduling process for HR.</w:t>
+        <w:t>Developed a business requirements document for a tool that would streamline the interview scheduling process.</w:t>
       </w:r>
     </w:p>
     <w:p>
@@ -649,208 +1007,6 @@
         <w:spacing w:after="0" w:line="240" w:lineRule="auto"/>
         <w:rPr>
           <w:rFonts w:ascii="Arial" w:hAnsi="Arial"/>
-          <w:b/>
-          <w:bCs/>
-        </w:rPr>
-      </w:pPr>
-    </w:p>
-    <w:p>
-      <w:pPr>
-        <w:pStyle w:val="Textbody"/>
-        <w:spacing w:after="0" w:line="240" w:lineRule="auto"/>
-        <w:rPr>
-          <w:rFonts w:ascii="Arial" w:hAnsi="Arial"/>
-          <w:b/>
-          <w:bCs/>
-        </w:rPr>
-      </w:pPr>
-      <w:r>
-        <w:rPr>
-          <w:rFonts w:ascii="Arial" w:hAnsi="Arial"/>
-          <w:b/>
-          <w:bCs/>
-        </w:rPr>
-        <w:t>Student IT Contractor – Ennovar</w:t>
-      </w:r>
-      <w:r>
-        <w:rPr>
-          <w:rFonts w:ascii="Arial" w:hAnsi="Arial"/>
-          <w:b/>
-          <w:bCs/>
-        </w:rPr>
-        <w:t xml:space="preserve"> / Textron Aviation</w:t>
-      </w:r>
-    </w:p>
-    <w:p>
-      <w:pPr>
-        <w:pStyle w:val="Textbody"/>
-        <w:spacing w:after="0" w:line="240" w:lineRule="auto"/>
-        <w:rPr>
-          <w:rFonts w:ascii="Arial" w:hAnsi="Arial"/>
-          <w:i/>
-          <w:iCs/>
-        </w:rPr>
-      </w:pPr>
-      <w:r>
-        <w:rPr>
-          <w:rFonts w:ascii="Arial" w:hAnsi="Arial"/>
-          <w:i/>
-          <w:iCs/>
-        </w:rPr>
-        <w:t>August 2021 – present</w:t>
-      </w:r>
-    </w:p>
-    <w:p>
-      <w:pPr>
-        <w:pStyle w:val="Textbody"/>
-        <w:spacing w:after="0" w:line="240" w:lineRule="auto"/>
-        <w:rPr>
-          <w:rFonts w:ascii="Arial" w:hAnsi="Arial"/>
-        </w:rPr>
-      </w:pPr>
-      <w:r>
-        <w:rPr>
-          <w:rFonts w:ascii="Arial" w:hAnsi="Arial"/>
-        </w:rPr>
-        <w:t xml:space="preserve">Assigned multiple </w:t>
-      </w:r>
-      <w:r>
-        <w:rPr>
-          <w:rFonts w:ascii="Arial" w:hAnsi="Arial"/>
-        </w:rPr>
-        <w:t xml:space="preserve">IT, data analytics, and technical writing opportunities </w:t>
-      </w:r>
-      <w:r>
-        <w:rPr>
-          <w:rFonts w:ascii="Arial" w:hAnsi="Arial"/>
-        </w:rPr>
-        <w:t>at Textron Aviation</w:t>
-      </w:r>
-      <w:r>
-        <w:rPr>
-          <w:rFonts w:ascii="Arial" w:hAnsi="Arial"/>
-        </w:rPr>
-        <w:t xml:space="preserve"> through Ennovar</w:t>
-      </w:r>
-      <w:r>
-        <w:rPr>
-          <w:rFonts w:ascii="Arial" w:hAnsi="Arial"/>
-        </w:rPr>
-        <w:t>. Some of my projects include the following:</w:t>
-      </w:r>
-    </w:p>
-    <w:p>
-      <w:pPr>
-        <w:pStyle w:val="Textbody"/>
-        <w:numPr>
-          <w:ilvl w:val="0"/>
-          <w:numId w:val="7"/>
-        </w:numPr>
-        <w:spacing w:after="0" w:line="240" w:lineRule="auto"/>
-        <w:rPr>
-          <w:rFonts w:ascii="Arial" w:hAnsi="Arial"/>
-        </w:rPr>
-      </w:pPr>
-      <w:r>
-        <w:rPr>
-          <w:rFonts w:ascii="Arial" w:hAnsi="Arial"/>
-        </w:rPr>
-        <w:t>Producing documentation and assisting with PowerBI tickets for the IT Data &amp; Analytics team.</w:t>
-      </w:r>
-    </w:p>
-    <w:p>
-      <w:pPr>
-        <w:pStyle w:val="Textbody"/>
-        <w:numPr>
-          <w:ilvl w:val="0"/>
-          <w:numId w:val="7"/>
-        </w:numPr>
-        <w:spacing w:after="0" w:line="240" w:lineRule="auto"/>
-        <w:rPr>
-          <w:rFonts w:ascii="Arial" w:hAnsi="Arial"/>
-        </w:rPr>
-      </w:pPr>
-      <w:r>
-        <w:rPr>
-          <w:rFonts w:ascii="Arial" w:hAnsi="Arial"/>
-        </w:rPr>
-        <w:t xml:space="preserve">Redesigned and </w:t>
-      </w:r>
-      <w:r>
-        <w:rPr>
-          <w:rFonts w:ascii="Arial" w:hAnsi="Arial"/>
-        </w:rPr>
-        <w:t>improved</w:t>
-      </w:r>
-      <w:r>
-        <w:rPr>
-          <w:rFonts w:ascii="Arial" w:hAnsi="Arial"/>
-        </w:rPr>
-        <w:t xml:space="preserve"> the ticket metrics for the</w:t>
-      </w:r>
-      <w:r>
-        <w:rPr>
-          <w:rFonts w:ascii="Arial" w:hAnsi="Arial"/>
-        </w:rPr>
-        <w:t xml:space="preserve"> IT help desk</w:t>
-      </w:r>
-      <w:r>
-        <w:rPr>
-          <w:rFonts w:ascii="Arial" w:hAnsi="Arial"/>
-        </w:rPr>
-        <w:t>.</w:t>
-      </w:r>
-    </w:p>
-    <w:p>
-      <w:pPr>
-        <w:pStyle w:val="Textbody"/>
-        <w:numPr>
-          <w:ilvl w:val="0"/>
-          <w:numId w:val="7"/>
-        </w:numPr>
-        <w:spacing w:after="0" w:line="240" w:lineRule="auto"/>
-        <w:rPr>
-          <w:rFonts w:ascii="Arial" w:hAnsi="Arial"/>
-        </w:rPr>
-      </w:pPr>
-      <w:r>
-        <w:rPr>
-          <w:rFonts w:ascii="Arial" w:hAnsi="Arial"/>
-        </w:rPr>
-        <w:t>Provided IT assistance for Textron Aviation employees</w:t>
-      </w:r>
-      <w:r>
-        <w:rPr>
-          <w:rFonts w:ascii="Arial" w:hAnsi="Arial"/>
-        </w:rPr>
-        <w:t>.</w:t>
-      </w:r>
-    </w:p>
-    <w:p>
-      <w:pPr>
-        <w:pStyle w:val="Textbody"/>
-        <w:numPr>
-          <w:ilvl w:val="0"/>
-          <w:numId w:val="7"/>
-        </w:numPr>
-        <w:spacing w:line="240" w:lineRule="auto"/>
-        <w:rPr>
-          <w:rFonts w:ascii="Arial" w:hAnsi="Arial"/>
-        </w:rPr>
-      </w:pPr>
-      <w:r>
-        <w:rPr>
-          <w:rFonts w:ascii="Arial" w:hAnsi="Arial"/>
-        </w:rPr>
-        <w:t>Processed Change of Status requests and performed data entry and other research and archival duties for the HR Compensation team.</w:t>
-      </w:r>
-    </w:p>
-    <w:p>
-      <w:pPr>
-        <w:pStyle w:val="Textbody"/>
-        <w:spacing w:after="0" w:line="240" w:lineRule="auto"/>
-        <w:rPr>
-          <w:rFonts w:ascii="Arial" w:hAnsi="Arial"/>
           <w:i/>
           <w:iCs/>
         </w:rPr>
@@ -889,42 +1045,35 @@
           <w:numId w:val="9"/>
         </w:numPr>
         <w:spacing w:after="0" w:line="240" w:lineRule="auto"/>
-      </w:pPr>
-      <w:r>
         <w:rPr>
           <w:rFonts w:ascii="Arial" w:hAnsi="Arial" w:cs="Arial"/>
         </w:rPr>
-        <w:t>Programming Languages: Python, C++,</w:t>
-      </w:r>
+      </w:pPr>
       <w:r>
         <w:rPr>
           <w:rFonts w:ascii="Arial" w:hAnsi="Arial" w:cs="Arial"/>
-        </w:rPr>
-        <w:t xml:space="preserve"> </w:t>
+          <w:b/>
+          <w:bCs/>
+        </w:rPr>
+        <w:t>Data Analysis:</w:t>
       </w:r>
       <w:r>
         <w:rPr>
           <w:rFonts w:ascii="Arial" w:hAnsi="Arial" w:cs="Arial"/>
         </w:rPr>
-        <w:t xml:space="preserve">SQL, </w:t>
+        <w:t xml:space="preserve"> Python</w:t>
       </w:r>
       <w:r>
         <w:rPr>
           <w:rFonts w:ascii="Arial" w:hAnsi="Arial" w:cs="Arial"/>
         </w:rPr>
-        <w:t>Java</w:t>
+        <w:t xml:space="preserve"> (pandas, matplotlib)</w:t>
       </w:r>
       <w:r>
         <w:rPr>
           <w:rFonts w:ascii="Arial" w:hAnsi="Arial" w:cs="Arial"/>
         </w:rPr>
-        <w:t>S</w:t>
-      </w:r>
-      <w:r>
-        <w:rPr>
-          <w:rFonts w:ascii="Arial" w:hAnsi="Arial" w:cs="Arial"/>
-        </w:rPr>
-        <w:t>cript</w:t>
+        <w:t>, SQL, PowerBI, Tableau, Alteryx</w:t>
       </w:r>
     </w:p>
     <w:p>
@@ -935,24 +1084,23 @@
           <w:numId w:val="9"/>
         </w:numPr>
         <w:spacing w:after="0" w:line="240" w:lineRule="auto"/>
-      </w:pPr>
-      <w:r>
         <w:rPr>
           <w:rFonts w:ascii="Arial" w:hAnsi="Arial" w:cs="Arial"/>
         </w:rPr>
-        <w:t xml:space="preserve">Data Analysis: PowerBI, Tableau, </w:t>
-      </w:r>
+      </w:pPr>
       <w:r>
         <w:rPr>
           <w:rFonts w:ascii="Arial" w:hAnsi="Arial" w:cs="Arial"/>
-        </w:rPr>
-        <w:t xml:space="preserve">Alteryx, </w:t>
+          <w:b/>
+          <w:bCs/>
+        </w:rPr>
+        <w:t>Web Development:</w:t>
       </w:r>
       <w:r>
         <w:rPr>
           <w:rFonts w:ascii="Arial" w:hAnsi="Arial" w:cs="Arial"/>
         </w:rPr>
-        <w:t>pandas, matplotlib</w:t>
+        <w:t xml:space="preserve"> HTML, CSS, JavaScript, PHP</w:t>
       </w:r>
     </w:p>
     <w:p>
@@ -968,7 +1116,16 @@
         <w:rPr>
           <w:rFonts w:ascii="Arial" w:hAnsi="Arial"/>
         </w:rPr>
-        <w:t>Markup Languages: HTML, CSS, Markdown</w:t>
+        <w:t>Microsoft Office</w:t>
+      </w:r>
+      <w:r>
+        <w:t xml:space="preserve">, </w:t>
+      </w:r>
+      <w:r>
+        <w:rPr>
+          <w:rFonts w:ascii="Arial" w:hAnsi="Arial"/>
+        </w:rPr>
+        <w:t>Figma, Photoshop</w:t>
       </w:r>
     </w:p>
     <w:p>
@@ -979,12 +1136,15 @@
           <w:numId w:val="9"/>
         </w:numPr>
         <w:spacing w:after="0" w:line="240" w:lineRule="auto"/>
-      </w:pPr>
-      <w:r>
-        <w:rPr>
-          <w:rFonts w:ascii="Arial" w:hAnsi="Arial"/>
-        </w:rPr>
-        <w:t>Microsoft Office</w:t>
+        <w:rPr>
+          <w:rFonts w:ascii="Arial" w:hAnsi="Arial"/>
+        </w:rPr>
+      </w:pPr>
+      <w:r>
+        <w:rPr>
+          <w:rFonts w:ascii="Arial" w:hAnsi="Arial"/>
+        </w:rPr>
+        <w:t>Git and GitHub</w:t>
       </w:r>
     </w:p>
     <w:p>
@@ -1003,26 +1163,31 @@
         <w:rPr>
           <w:rFonts w:ascii="Arial" w:hAnsi="Arial"/>
         </w:rPr>
-        <w:t>Git and GitHub</w:t>
-      </w:r>
-    </w:p>
-    <w:p>
-      <w:pPr>
-        <w:pStyle w:val="Textbody"/>
-        <w:numPr>
-          <w:ilvl w:val="0"/>
-          <w:numId w:val="9"/>
-        </w:numPr>
-        <w:spacing w:after="0" w:line="240" w:lineRule="auto"/>
-        <w:rPr>
-          <w:rFonts w:ascii="Arial" w:hAnsi="Arial"/>
-        </w:rPr>
-      </w:pPr>
-      <w:r>
-        <w:rPr>
-          <w:rFonts w:ascii="Arial" w:hAnsi="Arial"/>
-        </w:rPr>
-        <w:t>Basic Linux and CMD commands</w:t>
+        <w:t>Linux</w:t>
+      </w:r>
+      <w:r>
+        <w:rPr>
+          <w:rFonts w:ascii="Arial" w:hAnsi="Arial"/>
+        </w:rPr>
+        <w:t xml:space="preserve"> and</w:t>
+      </w:r>
+      <w:r>
+        <w:rPr>
+          <w:rFonts w:ascii="Arial" w:hAnsi="Arial"/>
+        </w:rPr>
+        <w:t xml:space="preserve"> </w:t>
+      </w:r>
+      <w:r>
+        <w:rPr>
+          <w:rFonts w:ascii="Arial" w:hAnsi="Arial"/>
+        </w:rPr>
+        <w:t>CMD</w:t>
+      </w:r>
+      <w:r>
+        <w:rPr>
+          <w:rFonts w:ascii="Arial" w:hAnsi="Arial"/>
+        </w:rPr>
+        <w:t xml:space="preserve"> commands</w:t>
       </w:r>
     </w:p>
     <w:p>

</xml_diff>

<commit_message>
Mobile designs for home and about sections
</commit_message>
<xml_diff>
--- a/assets/Resume - Jennifer Pero.docx
+++ b/assets/Resume - Jennifer Pero.docx
@@ -877,23 +877,7 @@
           <w:i/>
           <w:iCs/>
         </w:rPr>
-        <w:t xml:space="preserve">  </w:t>
-      </w:r>
-      <w:r>
-        <w:rPr>
-          <w:rFonts w:ascii="Arial" w:hAnsi="Arial"/>
-          <w:i/>
-          <w:iCs/>
-        </w:rPr>
-        <w:t xml:space="preserve">– </w:t>
-      </w:r>
-      <w:r>
-        <w:rPr>
-          <w:rFonts w:ascii="Arial" w:hAnsi="Arial"/>
-          <w:i/>
-          <w:iCs/>
-        </w:rPr>
-        <w:t xml:space="preserve"> </w:t>
+        <w:t xml:space="preserve">  –  </w:t>
       </w:r>
       <w:r>
         <w:rPr>
@@ -1126,6 +1110,12 @@
           <w:rFonts w:ascii="Arial" w:hAnsi="Arial"/>
         </w:rPr>
         <w:t>Figma, Photoshop</w:t>
+      </w:r>
+      <w:r>
+        <w:rPr>
+          <w:rFonts w:ascii="Arial" w:hAnsi="Arial"/>
+        </w:rPr>
+        <w:t>, AWS</w:t>
       </w:r>
     </w:p>
     <w:p>

</xml_diff>